<commit_message>
name changed to Open Science Pipeline.
</commit_message>
<xml_diff>
--- a/CHANGELOG.docx
+++ b/CHANGELOG.docx
@@ -9,7 +9,7 @@
       <w:bookmarkStart w:id="21" w:name="change-log"/>
       <w:bookmarkEnd w:id="21"/>
       <w:r>
-        <w:t xml:space="preserve">Change Log</w:t>
+        <w:t xml:space="preserve">Change log</w:t>
       </w:r>
     </w:p>
     <w:p>
@@ -183,7 +183,7 @@
         <w:rPr>
           <w:rStyle w:val="VerbatimChar"/>
         </w:rPr>
-        <w:t xml:space="preserve">LiveTeX</w:t>
+        <w:t xml:space="preserve">TexLive</w:t>
       </w:r>
       <w:r>
         <w:t xml:space="preserve">,</w:t>
@@ -429,7 +429,7 @@
     </w:lvl>
   </w:abstractNum>
   <w:abstractNum w:abstractNumId="990">
-    <w:nsid w:val="4a06fd60"/>
+    <w:nsid w:val="b653026a"/>
     <w:multiLevelType w:val="multilevel"/>
     <w:lvl w:ilvl="0">
       <w:numFmt w:val="bullet"/>
@@ -510,7 +510,7 @@
     </w:lvl>
   </w:abstractNum>
   <w:abstractNum w:abstractNumId="991">
-    <w:nsid w:val="784872e4"/>
+    <w:nsid w:val="978c9c89"/>
     <w:multiLevelType w:val="multilevel"/>
     <w:lvl w:ilvl="0">
       <w:numFmt w:val="bullet"/>

</xml_diff>